<commit_message>
finished week 5 coding assignment document as a pdf
</commit_message>
<xml_diff>
--- a/BE-Promineo-Tech/Week-05-Object_Oriented_Programming/Java-Week5_Coding-Assignment-3.docx
+++ b/BE-Promineo-Tech/Week-05-Object_Oriented_Programming/Java-Week5_Coding-Assignment-3.docx
@@ -27,6 +27,15 @@
         </w:rPr>
         <w:t>URL to GitHub Repository:</w:t>
       </w:r>
+      <w:r>
+        <w:t xml:space="preserve"> </w:t>
+      </w:r>
+      <w:r>
+        <w:rPr>
+          <w:rFonts w:ascii="Calibri" w:hAnsi="Calibri"/>
+        </w:rPr>
+        <w:t>https://github.com/aacnchamilton/BackEndFolderTree/tree/main/BE-Promineo-Tech/Week-05-Object_Oriented_Programming</w:t>
+      </w:r>
     </w:p>
     <w:p>
       <w:pPr>
@@ -45,6 +54,26 @@
         </w:rPr>
         <w:t>URL to Public Link of your Video:</w:t>
       </w:r>
+      <w:r>
+        <w:rPr>
+          <w:rFonts w:ascii="Calibri" w:hAnsi="Calibri"/>
+          <w:b/>
+          <w:bCs/>
+        </w:rPr>
+        <w:t xml:space="preserve"> </w:t>
+      </w:r>
+      <w:hyperlink r:id="rId7" w:tgtFrame="_blank" w:history="1">
+        <w:r>
+          <w:rPr>
+            <w:rStyle w:val="Hyperlink"/>
+            <w:rFonts w:ascii="Roboto" w:hAnsi="Roboto"/>
+            <w:sz w:val="23"/>
+            <w:szCs w:val="23"/>
+            <w:shd w:val="clear" w:color="auto" w:fill="F9F9F9"/>
+          </w:rPr>
+          <w:t>https://youtu.be/DooY11q7aEQ</w:t>
+        </w:r>
+      </w:hyperlink>
     </w:p>
     <w:p>
       <w:pPr>
@@ -90,7 +119,6 @@
           </w14:textOutline>
         </w:rPr>
       </w:pPr>
-      <w:proofErr w:type="gramStart"/>
       <w:r>
         <w:rPr>
           <w:rFonts w:ascii="Calibri" w:hAnsi="Calibri"/>
@@ -103,22 +131,7 @@
             <w14:miter w14:lim="400000"/>
           </w14:textOutline>
         </w:rPr>
-        <w:t>Instructions:</w:t>
-      </w:r>
-      <w:proofErr w:type="gramEnd"/>
-      <w:r>
-        <w:rPr>
-          <w:rFonts w:ascii="Calibri" w:hAnsi="Calibri"/>
-          <w:b/>
-          <w:bCs/>
-          <w:lang w:val="fr-FR"/>
-          <w14:textOutline w14:w="12700" w14:cap="flat" w14:cmpd="sng" w14:algn="ctr">
-            <w14:noFill/>
-            <w14:prstDash w14:val="solid"/>
-            <w14:miter w14:lim="400000"/>
-          </w14:textOutline>
-        </w:rPr>
-        <w:t xml:space="preserve"> </w:t>
+        <w:t xml:space="preserve">Instructions: </w:t>
       </w:r>
     </w:p>
     <w:p>
@@ -879,15 +892,7 @@
       </w:r>
       <w:proofErr w:type="spellEnd"/>
       <w:r>
-        <w:t xml:space="preserve"> should print out the String it receives between 3 asterisks on either side of the String (</w:t>
-      </w:r>
-      <w:proofErr w:type="gramStart"/>
-      <w:r>
-        <w:t>e.g.</w:t>
-      </w:r>
-      <w:proofErr w:type="gramEnd"/>
-      <w:r>
-        <w:t xml:space="preserve"> if the String passed in is “Hello”, then it should print ***Hello*** to the console).</w:t>
+        <w:t xml:space="preserve"> should print out the String it receives between 3 asterisks on either side of the String (e.g. if the String passed in is “Hello”, then it should print ***Hello*** to the console).</w:t>
       </w:r>
     </w:p>
     <w:p>
@@ -1035,15 +1040,7 @@
         </w:rPr>
       </w:pPr>
       <w:r>
-        <w:t xml:space="preserve">The error method should do the same, but with “ERROR:” preceding the </w:t>
-      </w:r>
-      <w:proofErr w:type="gramStart"/>
-      <w:r>
-        <w:t>spaced out</w:t>
-      </w:r>
-      <w:proofErr w:type="gramEnd"/>
-      <w:r>
-        <w:t xml:space="preserve"> input (i.e. ERROR: H e l </w:t>
+        <w:t xml:space="preserve">The error method should do the same, but with “ERROR:” preceding the spaced out input (i.e. ERROR: H e l </w:t>
       </w:r>
       <w:proofErr w:type="spellStart"/>
       <w:r>
@@ -1099,12 +1096,13 @@
         </w:rPr>
       </w:pPr>
       <w:r>
+        <w:lastRenderedPageBreak/>
         <w:t>Test both methods on both instances, passing in Strings of your choice.</w:t>
       </w:r>
     </w:p>
     <w:sectPr>
-      <w:headerReference w:type="default" r:id="rId7"/>
-      <w:footerReference w:type="default" r:id="rId8"/>
+      <w:headerReference w:type="default" r:id="rId8"/>
+      <w:footerReference w:type="default" r:id="rId9"/>
       <w:pgSz w:w="12240" w:h="15840"/>
       <w:pgMar w:top="1440" w:right="1440" w:bottom="1440" w:left="1440" w:header="720" w:footer="720" w:gutter="0"/>
       <w:cols w:space="720"/>

</xml_diff>